<commit_message>
Update Reading Assignment Wafae
</commit_message>
<xml_diff>
--- a/Reading assignment papers.docx
+++ b/Reading assignment papers.docx
@@ -31,16 +31,7 @@
           <w:szCs w:val="20"/>
           <w:shd w:val="clear" w:color="auto" w:fill="FFFFFF"/>
         </w:rPr>
-        <w:t xml:space="preserve">[1] </w:t>
-      </w:r>
-      <w:r>
-        <w:rPr>
-          <w:color w:val="222222"/>
-          <w:sz w:val="20"/>
-          <w:szCs w:val="20"/>
-          <w:shd w:val="clear" w:color="auto" w:fill="FFFFFF"/>
-        </w:rPr>
-        <w:t>Spasov, S., Pa</w:t>
+        <w:t xml:space="preserve">[1] Spasov, S., </w:t>
       </w:r>
       <w:proofErr w:type="spellStart"/>
       <w:r>
@@ -50,7 +41,7 @@
           <w:szCs w:val="20"/>
           <w:shd w:val="clear" w:color="auto" w:fill="FFFFFF"/>
         </w:rPr>
-        <w:t>ssamonti</w:t>
+        <w:t>Passamonti</w:t>
       </w:r>
       <w:proofErr w:type="spellEnd"/>
       <w:r>
@@ -126,7 +117,10 @@
     <w:p>
       <w:pPr>
         <w:rPr>
-          <w:lang w:val="en-US"/>
+          <w:color w:val="222222"/>
+          <w:sz w:val="20"/>
+          <w:szCs w:val="20"/>
+          <w:shd w:val="clear" w:color="auto" w:fill="FFFFFF"/>
         </w:rPr>
       </w:pPr>
       <w:r>
@@ -136,16 +130,7 @@
           <w:szCs w:val="20"/>
           <w:shd w:val="clear" w:color="auto" w:fill="FFFFFF"/>
         </w:rPr>
-        <w:t xml:space="preserve">[2] </w:t>
-      </w:r>
-      <w:r>
-        <w:rPr>
-          <w:color w:val="222222"/>
-          <w:sz w:val="20"/>
-          <w:szCs w:val="20"/>
-          <w:shd w:val="clear" w:color="auto" w:fill="FFFFFF"/>
-        </w:rPr>
-        <w:t xml:space="preserve">Peng, H., Gong, W., Beckmann, C. F., </w:t>
+        <w:t xml:space="preserve">[2] Peng, H., Gong, W., Beckmann, C. F., </w:t>
       </w:r>
       <w:proofErr w:type="spellStart"/>
       <w:r>
@@ -207,6 +192,105 @@
         </w:rPr>
         <w:t>, 101871.</w:t>
       </w:r>
+    </w:p>
+    <w:p>
+      <w:pPr>
+        <w:rPr>
+          <w:color w:val="222222"/>
+          <w:sz w:val="20"/>
+          <w:szCs w:val="20"/>
+          <w:shd w:val="clear" w:color="auto" w:fill="FFFFFF"/>
+        </w:rPr>
+      </w:pPr>
+    </w:p>
+    <w:p>
+      <w:pPr>
+        <w:pStyle w:val="NormalWeb"/>
+        <w:spacing w:before="0" w:beforeAutospacing="0" w:after="0" w:afterAutospacing="0" w:line="480" w:lineRule="auto"/>
+        <w:ind w:left="720" w:hanging="720"/>
+      </w:pPr>
+      <w:r>
+        <w:rPr>
+          <w:color w:val="222222"/>
+          <w:sz w:val="20"/>
+          <w:szCs w:val="20"/>
+          <w:shd w:val="clear" w:color="auto" w:fill="FFFFFF"/>
+        </w:rPr>
+        <w:t xml:space="preserve">[3] </w:t>
+      </w:r>
+      <w:r>
+        <w:t xml:space="preserve">Way, G. P., Sanchez-Vega, F., La, K., Armenia, J., Chatila, W. K., Luna, A., Sander, C., Cherniack, A. D., Ma, D., Ciriello, G., Schultz, N., Sanchez, Y., &amp; Greene, C. S. (2018). Machine Learning Detects Pan-cancer Ras Pathway Activation in The Cancer Genome Atlas. </w:t>
+      </w:r>
+      <w:r>
+        <w:rPr>
+          <w:i/>
+          <w:iCs/>
+        </w:rPr>
+        <w:t>Cell Reports</w:t>
+      </w:r>
+      <w:r>
+        <w:t xml:space="preserve">, </w:t>
+      </w:r>
+      <w:r>
+        <w:rPr>
+          <w:i/>
+          <w:iCs/>
+        </w:rPr>
+        <w:t>23</w:t>
+      </w:r>
+      <w:r>
+        <w:t>(1), 172-180.e3. https://doi.org/10.1016/j.celrep.2018.03.046</w:t>
+      </w:r>
+    </w:p>
+    <w:p>
+      <w:pPr>
+        <w:pStyle w:val="NormalWeb"/>
+        <w:spacing w:before="0" w:beforeAutospacing="0" w:after="0" w:afterAutospacing="0" w:line="480" w:lineRule="auto"/>
+        <w:ind w:left="720" w:hanging="720"/>
+      </w:pPr>
+      <w:r>
+        <w:rPr>
+          <w:lang w:val="en-US"/>
+        </w:rPr>
+        <w:t xml:space="preserve">[4] </w:t>
+      </w:r>
+      <w:r>
+        <w:t xml:space="preserve">Saltz, J. H., Gupta, R., Hou, L., Kurc, T., Singh, P. K., Nguyen, V., Samaras, D., Shroyer, K. R., Zhao, T., Batiste, R., Van Arnam, J., Shmulevich, I., Rao, A., Lazar, A. J., Sharma, A., &amp; Thorsson, V. (2018). Spatial organization and molecular correlation of Tumor-Infiltrating lymphocytes using deep learning on pathology images. </w:t>
+      </w:r>
+      <w:r>
+        <w:rPr>
+          <w:i/>
+          <w:iCs/>
+        </w:rPr>
+        <w:t>Cell Reports</w:t>
+      </w:r>
+      <w:r>
+        <w:t xml:space="preserve">, </w:t>
+      </w:r>
+      <w:r>
+        <w:rPr>
+          <w:i/>
+          <w:iCs/>
+        </w:rPr>
+        <w:t>23</w:t>
+      </w:r>
+      <w:r>
+        <w:t>(1), 181-193.e7. https://doi.org/10.1016/j.celrep.2018.03.086</w:t>
+      </w:r>
+    </w:p>
+    <w:p>
+      <w:pPr>
+        <w:pStyle w:val="NormalWeb"/>
+        <w:spacing w:before="0" w:beforeAutospacing="0" w:after="0" w:afterAutospacing="0" w:line="480" w:lineRule="auto"/>
+        <w:ind w:left="720" w:hanging="720"/>
+      </w:pPr>
+    </w:p>
+    <w:p>
+      <w:pPr>
+        <w:rPr>
+          <w:lang w:val="en-US"/>
+        </w:rPr>
+      </w:pPr>
     </w:p>
     <w:sectPr>
       <w:pgSz w:w="11906" w:h="16838"/>
@@ -649,6 +733,48 @@
     <w:semiHidden/>
     <w:unhideWhenUsed/>
   </w:style>
+  <w:style w:type="paragraph" w:styleId="NormalWeb">
+    <w:name w:val="Normal (Web)"/>
+    <w:basedOn w:val="Normal"/>
+    <w:uiPriority w:val="99"/>
+    <w:semiHidden/>
+    <w:unhideWhenUsed/>
+    <w:rsid w:val="009139CA"/>
+    <w:pPr>
+      <w:spacing w:before="100" w:beforeAutospacing="1" w:after="100" w:afterAutospacing="1" w:line="240" w:lineRule="auto"/>
+    </w:pPr>
+    <w:rPr>
+      <w:rFonts w:ascii="Times New Roman" w:eastAsia="Times New Roman" w:hAnsi="Times New Roman" w:cs="Times New Roman"/>
+      <w:kern w:val="0"/>
+      <w:sz w:val="24"/>
+      <w:szCs w:val="24"/>
+      <w:lang/>
+      <w14:ligatures w14:val="none"/>
+    </w:rPr>
+  </w:style>
+  <w:style w:type="character" w:styleId="Hyperlink">
+    <w:name w:val="Hyperlink"/>
+    <w:basedOn w:val="DefaultParagraphFont"/>
+    <w:uiPriority w:val="99"/>
+    <w:unhideWhenUsed/>
+    <w:rsid w:val="009139CA"/>
+    <w:rPr>
+      <w:color w:val="0563C1" w:themeColor="hyperlink"/>
+      <w:u w:val="single"/>
+    </w:rPr>
+  </w:style>
+  <w:style w:type="character" w:styleId="UnresolvedMention">
+    <w:name w:val="Unresolved Mention"/>
+    <w:basedOn w:val="DefaultParagraphFont"/>
+    <w:uiPriority w:val="99"/>
+    <w:semiHidden/>
+    <w:unhideWhenUsed/>
+    <w:rsid w:val="009139CA"/>
+    <w:rPr>
+      <w:color w:val="605E5C"/>
+      <w:shd w:val="clear" w:color="auto" w:fill="E1DFDD"/>
+    </w:rPr>
+  </w:style>
 </w:styles>
 </file>
 

</xml_diff>